<commit_message>
review comments adressed, pre-regeneration
</commit_message>
<xml_diff>
--- a/business/Gründungszuschuss/output/reference.docx
+++ b/business/Gründungszuschuss/output/reference.docx
@@ -855,11 +855,11 @@
     <w:semiHidden/>
     <w:unhideWhenUsed/>
     <w:qFormat/>
-    <w:rsid w:val="00E66810"/>
+    <w:rsid w:val="00FD5F56"/>
     <w:pPr>
       <w:keepNext/>
       <w:keepLines/>
-      <w:spacing w:before="160" w:after="80"/>
+      <w:spacing w:before="400" w:after="80"/>
       <w:outlineLvl w:val="1"/>
     </w:pPr>
     <w:rPr>
@@ -877,11 +877,11 @@
     <w:semiHidden/>
     <w:unhideWhenUsed/>
     <w:qFormat/>
-    <w:rsid w:val="00E66810"/>
+    <w:rsid w:val="009533B2"/>
     <w:pPr>
       <w:keepNext/>
       <w:keepLines/>
-      <w:spacing w:before="160" w:after="80"/>
+      <w:spacing w:before="320" w:after="80"/>
       <w:outlineLvl w:val="2"/>
     </w:pPr>
     <w:rPr>
@@ -1219,7 +1219,7 @@
     <w:link w:val="Heading2"/>
     <w:uiPriority w:val="9"/>
     <w:semiHidden/>
-    <w:rsid w:val="00E66810"/>
+    <w:rsid w:val="00FD5F56"/>
     <w:rPr>
       <w:rFonts w:asciiTheme="majorHAnsi" w:eastAsiaTheme="majorEastAsia" w:hAnsiTheme="majorHAnsi" w:cstheme="majorBidi"/>
       <w:sz w:val="32"/>
@@ -1232,7 +1232,7 @@
     <w:link w:val="Heading3"/>
     <w:uiPriority w:val="9"/>
     <w:semiHidden/>
-    <w:rsid w:val="00E66810"/>
+    <w:rsid w:val="009533B2"/>
     <w:rPr>
       <w:rFonts w:eastAsiaTheme="majorEastAsia" w:cstheme="majorBidi"/>
       <w:sz w:val="28"/>

</xml_diff>